<commit_message>
Actualizadas las operaciones: procesamiento DMS, referentes a productos vinculasdos y productos relacionados, donde se añadieron nuevos produstos
</commit_message>
<xml_diff>
--- a/transaccionalDiario/operaciones28Mayo.docx
+++ b/transaccionalDiario/operaciones28Mayo.docx
@@ -1863,11 +1863,8 @@
       <w:pPr>
         <w:shd w:val="clear" w:color="auto" w:fill="FFFFFF"/>
         <w:rPr>
-          <w:rFonts w:ascii="docs-Calibri" w:hAnsi="docs-Calibri"/>
-          <w:color w:val="000000"/>
-          <w:sz w:val="23"/>
-          <w:szCs w:val="23"/>
-          <w:shd w:val="clear" w:color="auto" w:fill="FFFFFF"/>
+          <w:rFonts w:ascii="Menlo" w:hAnsi="Menlo" w:cs="Menlo"/>
+          <w:color w:val="000000"/>
         </w:rPr>
       </w:pPr>
       <w:r>
@@ -1882,37 +1879,515 @@
       <w:pPr>
         <w:shd w:val="clear" w:color="auto" w:fill="FFFFFF"/>
         <w:rPr>
-          <w:rFonts w:ascii="docs-Calibri" w:hAnsi="docs-Calibri"/>
-          <w:color w:val="000000"/>
-          <w:sz w:val="23"/>
-          <w:szCs w:val="23"/>
-          <w:shd w:val="clear" w:color="auto" w:fill="FFFFFF"/>
-        </w:rPr>
-      </w:pPr>
-    </w:p>
-    <w:p>
-      <w:pPr>
-        <w:shd w:val="clear" w:color="auto" w:fill="FFFFFF"/>
-        <w:rPr>
-          <w:rFonts w:ascii="docs-Calibri" w:hAnsi="docs-Calibri"/>
-          <w:color w:val="000000"/>
-          <w:sz w:val="23"/>
-          <w:szCs w:val="23"/>
-          <w:shd w:val="clear" w:color="auto" w:fill="FFFFFF"/>
-        </w:rPr>
-      </w:pPr>
-    </w:p>
-    <w:p>
-      <w:pPr>
-        <w:shd w:val="clear" w:color="auto" w:fill="FFFFFF"/>
-        <w:rPr>
-          <w:rFonts w:ascii="docs-Calibri" w:hAnsi="docs-Calibri"/>
-          <w:color w:val="000000"/>
-          <w:sz w:val="23"/>
-          <w:szCs w:val="23"/>
-          <w:shd w:val="clear" w:color="auto" w:fill="FFFFFF"/>
-        </w:rPr>
-      </w:pPr>
+          <w:rFonts w:ascii="Menlo" w:hAnsi="Menlo" w:cs="Menlo"/>
+          <w:color w:val="000000"/>
+        </w:rPr>
+      </w:pPr>
+    </w:p>
+    <w:p>
+      <w:pPr>
+        <w:shd w:val="clear" w:color="auto" w:fill="FFFFFF"/>
+        <w:rPr>
+          <w:rFonts w:ascii="Menlo" w:hAnsi="Menlo" w:cs="Menlo"/>
+          <w:color w:val="000000"/>
+        </w:rPr>
+      </w:pPr>
+    </w:p>
+    <w:p>
+      <w:pPr>
+        <w:shd w:val="clear" w:color="auto" w:fill="FFFFFF"/>
+        <w:rPr>
+          <w:rFonts w:ascii="docs-Calibri" w:hAnsi="docs-Calibri"/>
+          <w:color w:val="000000"/>
+          <w:sz w:val="23"/>
+          <w:szCs w:val="23"/>
+          <w:shd w:val="clear" w:color="auto" w:fill="FFFFFF"/>
+        </w:rPr>
+      </w:pPr>
+    </w:p>
+    <w:p>
+      <w:pPr>
+        <w:shd w:val="clear" w:color="auto" w:fill="FFFFFF"/>
+        <w:rPr>
+          <w:rFonts w:ascii="docs-Calibri" w:hAnsi="docs-Calibri"/>
+          <w:color w:val="000000"/>
+          <w:sz w:val="23"/>
+          <w:szCs w:val="23"/>
+          <w:shd w:val="clear" w:color="auto" w:fill="FFFFFF"/>
+        </w:rPr>
+      </w:pPr>
+    </w:p>
+    <w:p>
+      <w:pPr>
+        <w:shd w:val="clear" w:color="auto" w:fill="FFFFFF"/>
+        <w:rPr>
+          <w:rFonts w:ascii="docs-Calibri" w:hAnsi="docs-Calibri"/>
+          <w:color w:val="000000"/>
+          <w:sz w:val="23"/>
+          <w:szCs w:val="23"/>
+          <w:shd w:val="clear" w:color="auto" w:fill="FFFFFF"/>
+        </w:rPr>
+      </w:pPr>
+    </w:p>
+    <w:p>
+      <w:pPr>
+        <w:pBdr>
+          <w:bottom w:val="single" w:sz="12" w:space="1" w:color="auto"/>
+        </w:pBdr>
+        <w:shd w:val="clear" w:color="auto" w:fill="FFFFFF"/>
+        <w:rPr>
+          <w:rFonts w:ascii="Menlo" w:hAnsi="Menlo" w:cs="Menlo"/>
+          <w:color w:val="222222"/>
+        </w:rPr>
+      </w:pPr>
+    </w:p>
+    <w:p>
+      <w:pPr>
+        <w:shd w:val="clear" w:color="auto" w:fill="FFFFFF"/>
+        <w:rPr>
+          <w:rFonts w:ascii="Menlo" w:hAnsi="Menlo" w:cs="Menlo"/>
+          <w:color w:val="000000"/>
+        </w:rPr>
+      </w:pPr>
+      <w:r>
+        <w:rPr>
+          <w:rFonts w:ascii="Menlo" w:hAnsi="Menlo" w:cs="Menlo"/>
+          <w:color w:val="000000"/>
+        </w:rPr>
+        <w:t>Fuente hdjp4351</w:t>
+      </w:r>
+    </w:p>
+    <w:p>
+      <w:pPr>
+        <w:shd w:val="clear" w:color="auto" w:fill="FFFFFF"/>
+        <w:rPr>
+          <w:rFonts w:ascii="Menlo" w:hAnsi="Menlo" w:cs="Menlo"/>
+          <w:color w:val="000000"/>
+        </w:rPr>
+      </w:pPr>
+    </w:p>
+    <w:p>
+      <w:pPr>
+        <w:shd w:val="clear" w:color="auto" w:fill="FFFFFF"/>
+        <w:rPr>
+          <w:rFonts w:ascii="Menlo" w:hAnsi="Menlo" w:cs="Menlo"/>
+          <w:color w:val="000000"/>
+        </w:rPr>
+      </w:pPr>
+      <w:r>
+        <w:rPr>
+          <w:rFonts w:ascii="Menlo" w:hAnsi="Menlo" w:cs="Menlo"/>
+          <w:color w:val="000000"/>
+        </w:rPr>
+        <w:t xml:space="preserve">No se oberva el campo </w:t>
+      </w:r>
+    </w:p>
+    <w:p>
+      <w:pPr>
+        <w:shd w:val="clear" w:color="auto" w:fill="FFFFFF"/>
+        <w:rPr>
+          <w:rFonts w:ascii="docs-Calibri" w:hAnsi="docs-Calibri"/>
+          <w:color w:val="000000"/>
+          <w:sz w:val="23"/>
+          <w:szCs w:val="23"/>
+          <w:shd w:val="clear" w:color="auto" w:fill="FFFFFF"/>
+        </w:rPr>
+      </w:pPr>
+      <w:r>
+        <w:rPr>
+          <w:rFonts w:ascii="docs-Calibri" w:hAnsi="docs-Calibri"/>
+          <w:color w:val="000000"/>
+          <w:sz w:val="23"/>
+          <w:szCs w:val="23"/>
+          <w:shd w:val="clear" w:color="auto" w:fill="FFFFFF"/>
+        </w:rPr>
+        <w:t>satipnom</w:t>
+      </w:r>
+    </w:p>
+    <w:p>
+      <w:pPr>
+        <w:shd w:val="clear" w:color="auto" w:fill="FFFFFF"/>
+        <w:rPr>
+          <w:rFonts w:ascii="Menlo" w:hAnsi="Menlo" w:cs="Menlo"/>
+          <w:color w:val="000000"/>
+        </w:rPr>
+      </w:pPr>
+    </w:p>
+    <w:p>
+      <w:pPr>
+        <w:shd w:val="clear" w:color="auto" w:fill="FFFFFF"/>
+        <w:rPr>
+          <w:rFonts w:ascii="Menlo" w:hAnsi="Menlo" w:cs="Menlo"/>
+          <w:color w:val="000000"/>
+        </w:rPr>
+      </w:pPr>
+    </w:p>
+    <w:p>
+      <w:pPr>
+        <w:pBdr>
+          <w:bottom w:val="single" w:sz="12" w:space="1" w:color="auto"/>
+        </w:pBdr>
+        <w:shd w:val="clear" w:color="auto" w:fill="FFFFFF"/>
+        <w:rPr>
+          <w:rFonts w:ascii="Menlo" w:hAnsi="Menlo" w:cs="Menlo"/>
+          <w:color w:val="222222"/>
+        </w:rPr>
+      </w:pPr>
+    </w:p>
+    <w:p>
+      <w:pPr>
+        <w:shd w:val="clear" w:color="auto" w:fill="FFFFFF"/>
+        <w:rPr>
+          <w:rFonts w:ascii="Menlo" w:hAnsi="Menlo" w:cs="Menlo"/>
+          <w:color w:val="000000"/>
+        </w:rPr>
+      </w:pPr>
+      <w:r>
+        <w:rPr>
+          <w:rFonts w:ascii="Menlo" w:hAnsi="Menlo" w:cs="Menlo"/>
+          <w:color w:val="000000"/>
+        </w:rPr>
+        <w:t>todas</w:t>
+      </w:r>
+    </w:p>
+    <w:p>
+      <w:pPr>
+        <w:shd w:val="clear" w:color="auto" w:fill="FFFFFF"/>
+        <w:rPr>
+          <w:rFonts w:ascii="Menlo" w:hAnsi="Menlo" w:cs="Menlo"/>
+          <w:color w:val="000000"/>
+        </w:rPr>
+      </w:pPr>
+    </w:p>
+    <w:p>
+      <w:pPr>
+        <w:shd w:val="clear" w:color="auto" w:fill="FFFFFF"/>
+        <w:rPr>
+          <w:rFonts w:ascii="docs-Calibri" w:hAnsi="docs-Calibri"/>
+          <w:color w:val="000000"/>
+          <w:sz w:val="23"/>
+          <w:szCs w:val="23"/>
+          <w:shd w:val="clear" w:color="auto" w:fill="FFFFFF"/>
+        </w:rPr>
+      </w:pPr>
+      <w:r>
+        <w:rPr>
+          <w:rFonts w:ascii="Menlo" w:hAnsi="Menlo" w:cs="Menlo"/>
+          <w:color w:val="000000"/>
+        </w:rPr>
+        <w:t>longitud del campo RIF, en operaciones como la 7 el campo tiene 10, 12 y 13 dígitos de longitud, ver las longitudes de la tabla PEDT001 donde el campo tiene vatias</w:t>
+      </w:r>
+    </w:p>
+    <w:p>
+      <w:pPr>
+        <w:shd w:val="clear" w:color="auto" w:fill="FFFFFF"/>
+        <w:rPr>
+          <w:rFonts w:ascii="Menlo" w:hAnsi="Menlo" w:cs="Menlo"/>
+          <w:color w:val="000000"/>
+        </w:rPr>
+      </w:pPr>
+    </w:p>
+    <w:p>
+      <w:pPr>
+        <w:shd w:val="clear" w:color="auto" w:fill="FFFFFF"/>
+        <w:rPr>
+          <w:rFonts w:ascii="Menlo" w:hAnsi="Menlo" w:cs="Menlo"/>
+          <w:color w:val="000000"/>
+        </w:rPr>
+      </w:pPr>
+    </w:p>
+    <w:p>
+      <w:pPr>
+        <w:pBdr>
+          <w:bottom w:val="single" w:sz="12" w:space="1" w:color="auto"/>
+        </w:pBdr>
+        <w:shd w:val="clear" w:color="auto" w:fill="FFFFFF"/>
+        <w:rPr>
+          <w:rFonts w:ascii="Menlo" w:hAnsi="Menlo" w:cs="Menlo"/>
+          <w:color w:val="222222"/>
+        </w:rPr>
+      </w:pPr>
+    </w:p>
+    <w:p>
+      <w:pPr>
+        <w:shd w:val="clear" w:color="auto" w:fill="FFFFFF"/>
+        <w:rPr>
+          <w:rFonts w:ascii="Menlo" w:hAnsi="Menlo" w:cs="Menlo"/>
+          <w:color w:val="000000"/>
+        </w:rPr>
+      </w:pPr>
+      <w:r>
+        <w:rPr>
+          <w:rFonts w:ascii="Menlo" w:hAnsi="Menlo" w:cs="Menlo"/>
+          <w:color w:val="000000"/>
+        </w:rPr>
+        <w:t>OP7</w:t>
+      </w:r>
+    </w:p>
+    <w:p>
+      <w:pPr>
+        <w:shd w:val="clear" w:color="auto" w:fill="FFFFFF"/>
+        <w:rPr>
+          <w:rFonts w:ascii="Menlo" w:hAnsi="Menlo" w:cs="Menlo"/>
+          <w:color w:val="000000"/>
+        </w:rPr>
+      </w:pPr>
+    </w:p>
+    <w:p>
+      <w:pPr>
+        <w:shd w:val="clear" w:color="auto" w:fill="FFFFFF"/>
+        <w:rPr>
+          <w:rFonts w:ascii="Menlo" w:hAnsi="Menlo" w:cs="Menlo"/>
+          <w:color w:val="000000"/>
+        </w:rPr>
+      </w:pPr>
+      <w:r>
+        <w:rPr>
+          <w:rFonts w:ascii="Menlo" w:hAnsi="Menlo" w:cs="Menlo"/>
+          <w:color w:val="000000"/>
+        </w:rPr>
+        <w:t>op7 paso 5 inconsistente:</w:t>
+      </w:r>
+    </w:p>
+    <w:p>
+      <w:pPr>
+        <w:shd w:val="clear" w:color="auto" w:fill="FFFFFF"/>
+        <w:rPr>
+          <w:rFonts w:ascii="Menlo" w:hAnsi="Menlo" w:cs="Menlo"/>
+          <w:color w:val="000000"/>
+        </w:rPr>
+      </w:pPr>
+    </w:p>
+    <w:p>
+      <w:pPr>
+        <w:shd w:val="clear" w:color="auto" w:fill="FFFFFF"/>
+        <w:rPr>
+          <w:rFonts w:ascii="docs-Calibri" w:hAnsi="docs-Calibri"/>
+          <w:color w:val="000000"/>
+          <w:sz w:val="23"/>
+          <w:szCs w:val="23"/>
+        </w:rPr>
+      </w:pPr>
+      <w:r>
+        <w:rPr>
+          <w:rFonts w:ascii="docs-Calibri" w:hAnsi="docs-Calibri"/>
+          <w:color w:val="000000"/>
+          <w:sz w:val="23"/>
+          <w:szCs w:val="23"/>
+        </w:rPr>
+        <w:t>I</w:t>
+      </w:r>
+      <w:r>
+        <w:rPr>
+          <w:rFonts w:ascii="docs-Calibri" w:hAnsi="docs-Calibri"/>
+          <w:color w:val="000000"/>
+          <w:sz w:val="23"/>
+          <w:szCs w:val="23"/>
+        </w:rPr>
+        <w:t xml:space="preserve">F DATOS-COMPLEMENTARIOS(1:9) NOT NUMERIC </w:t>
+      </w:r>
+    </w:p>
+    <w:p>
+      <w:pPr>
+        <w:shd w:val="clear" w:color="auto" w:fill="FFFFFF"/>
+        <w:ind w:firstLine="720"/>
+        <w:rPr>
+          <w:rFonts w:ascii="docs-Calibri" w:hAnsi="docs-Calibri"/>
+          <w:color w:val="000000"/>
+          <w:sz w:val="23"/>
+          <w:szCs w:val="23"/>
+        </w:rPr>
+      </w:pPr>
+      <w:r>
+        <w:rPr>
+          <w:rFonts w:ascii="docs-Calibri" w:hAnsi="docs-Calibri"/>
+          <w:color w:val="000000"/>
+          <w:sz w:val="23"/>
+          <w:szCs w:val="23"/>
+        </w:rPr>
+        <w:t xml:space="preserve">MOVE </w:t>
+      </w:r>
+      <w:r>
+        <w:rPr>
+          <w:rFonts w:ascii="docs-Calibri" w:hAnsi="docs-Calibri"/>
+          <w:color w:val="000000"/>
+          <w:sz w:val="23"/>
+          <w:szCs w:val="23"/>
+        </w:rPr>
+        <w:t>‘</w:t>
+      </w:r>
+      <w:r>
+        <w:rPr>
+          <w:rFonts w:ascii="docs-Calibri" w:hAnsi="docs-Calibri"/>
+          <w:color w:val="000000"/>
+          <w:sz w:val="23"/>
+          <w:szCs w:val="23"/>
+        </w:rPr>
+        <w:t xml:space="preserve"> TO TR00-RIF </w:t>
+      </w:r>
+    </w:p>
+    <w:p>
+      <w:pPr>
+        <w:shd w:val="clear" w:color="auto" w:fill="FFFFFF"/>
+        <w:rPr>
+          <w:rFonts w:ascii="docs-Calibri" w:hAnsi="docs-Calibri"/>
+          <w:color w:val="000000"/>
+          <w:sz w:val="23"/>
+          <w:szCs w:val="23"/>
+        </w:rPr>
+      </w:pPr>
+      <w:r>
+        <w:rPr>
+          <w:rFonts w:ascii="docs-Calibri" w:hAnsi="docs-Calibri"/>
+          <w:color w:val="000000"/>
+          <w:sz w:val="23"/>
+          <w:szCs w:val="23"/>
+        </w:rPr>
+        <w:t xml:space="preserve">END-IF </w:t>
+      </w:r>
+      <w:r>
+        <w:rPr>
+          <w:rFonts w:ascii="docs-Calibri" w:hAnsi="docs-Calibri"/>
+          <w:color w:val="000000"/>
+          <w:sz w:val="23"/>
+          <w:szCs w:val="23"/>
+        </w:rPr>
+        <w:tab/>
+      </w:r>
+    </w:p>
+    <w:p>
+      <w:pPr>
+        <w:shd w:val="clear" w:color="auto" w:fill="FFFFFF"/>
+        <w:rPr>
+          <w:rFonts w:ascii="docs-Calibri" w:hAnsi="docs-Calibri"/>
+          <w:color w:val="000000"/>
+          <w:sz w:val="23"/>
+          <w:szCs w:val="23"/>
+        </w:rPr>
+      </w:pPr>
+      <w:r>
+        <w:rPr>
+          <w:rFonts w:ascii="docs-Calibri" w:hAnsi="docs-Calibri"/>
+          <w:color w:val="000000"/>
+          <w:sz w:val="23"/>
+          <w:szCs w:val="23"/>
+        </w:rPr>
+        <w:t xml:space="preserve">IF </w:t>
+      </w:r>
+      <w:r>
+        <w:rPr>
+          <w:rFonts w:ascii="docs-Calibri" w:hAnsi="docs-Calibri"/>
+          <w:color w:val="000000"/>
+          <w:sz w:val="23"/>
+          <w:szCs w:val="23"/>
+        </w:rPr>
+        <w:t xml:space="preserve"> </w:t>
+      </w:r>
+      <w:r>
+        <w:rPr>
+          <w:rFonts w:ascii="docs-Calibri" w:hAnsi="docs-Calibri"/>
+          <w:color w:val="000000"/>
+          <w:sz w:val="23"/>
+          <w:szCs w:val="23"/>
+        </w:rPr>
+        <w:t xml:space="preserve">DATOS-COMPLEMENTARIOS(1:9) &gt; 'A000000000' </w:t>
+      </w:r>
+    </w:p>
+    <w:p>
+      <w:pPr>
+        <w:shd w:val="clear" w:color="auto" w:fill="FFFFFF"/>
+        <w:ind w:firstLine="720"/>
+        <w:rPr>
+          <w:rFonts w:ascii="docs-Calibri" w:hAnsi="docs-Calibri"/>
+          <w:color w:val="000000"/>
+          <w:sz w:val="23"/>
+          <w:szCs w:val="23"/>
+        </w:rPr>
+      </w:pPr>
+    </w:p>
+    <w:p>
+      <w:pPr>
+        <w:shd w:val="clear" w:color="auto" w:fill="FFFFFF"/>
+        <w:rPr>
+          <w:rFonts w:ascii="docs-Calibri" w:hAnsi="docs-Calibri"/>
+          <w:color w:val="000000"/>
+          <w:sz w:val="23"/>
+          <w:szCs w:val="23"/>
+        </w:rPr>
+      </w:pPr>
+      <w:r>
+        <w:rPr>
+          <w:rFonts w:ascii="docs-Calibri" w:hAnsi="docs-Calibri"/>
+          <w:color w:val="000000"/>
+          <w:sz w:val="23"/>
+          <w:szCs w:val="23"/>
+        </w:rPr>
+        <w:t>'A000000000'</w:t>
+      </w:r>
+      <w:r>
+        <w:rPr>
+          <w:rFonts w:ascii="docs-Calibri" w:hAnsi="docs-Calibri"/>
+          <w:color w:val="000000"/>
+          <w:sz w:val="23"/>
+          <w:szCs w:val="23"/>
+        </w:rPr>
+        <w:t xml:space="preserve"> es un valor no númerico por lo tanto ambos if chocan</w:t>
+      </w:r>
+    </w:p>
+    <w:p>
+      <w:pPr>
+        <w:shd w:val="clear" w:color="auto" w:fill="FFFFFF"/>
+        <w:rPr>
+          <w:rFonts w:ascii="docs-Calibri" w:hAnsi="docs-Calibri"/>
+          <w:color w:val="000000"/>
+          <w:sz w:val="23"/>
+          <w:szCs w:val="23"/>
+        </w:rPr>
+      </w:pPr>
+    </w:p>
+    <w:p>
+      <w:pPr>
+        <w:shd w:val="clear" w:color="auto" w:fill="FFFFFF"/>
+        <w:rPr>
+          <w:rFonts w:ascii="Menlo" w:hAnsi="Menlo" w:cs="Menlo"/>
+          <w:color w:val="000000"/>
+        </w:rPr>
+      </w:pPr>
+      <w:r>
+        <w:rPr>
+          <w:rFonts w:ascii="Menlo" w:hAnsi="Menlo" w:cs="Menlo"/>
+          <w:color w:val="000000"/>
+        </w:rPr>
+        <w:t xml:space="preserve">Tambien </w:t>
+      </w:r>
+      <w:r>
+        <w:rPr>
+          <w:rFonts w:ascii="Menlo" w:hAnsi="Menlo" w:cs="Menlo"/>
+          <w:color w:val="000000"/>
+        </w:rPr>
+        <w:t xml:space="preserve">en la operacion 5 y 6 se compara </w:t>
+      </w:r>
+      <w:r>
+        <w:rPr>
+          <w:rFonts w:ascii="Menlo" w:hAnsi="Menlo" w:cs="Menlo"/>
+          <w:color w:val="000000"/>
+        </w:rPr>
+        <w:t>un string de 9</w:t>
+      </w:r>
+      <w:r>
+        <w:rPr>
+          <w:rFonts w:ascii="Menlo" w:hAnsi="Menlo" w:cs="Menlo"/>
+          <w:color w:val="000000"/>
+        </w:rPr>
+        <w:t xml:space="preserve"> caracteres</w:t>
+      </w:r>
+      <w:r>
+        <w:rPr>
+          <w:rFonts w:ascii="Menlo" w:hAnsi="Menlo" w:cs="Menlo"/>
+          <w:color w:val="000000"/>
+        </w:rPr>
+        <w:t xml:space="preserve"> vs uno de 10 caracteres, lo cual produce siempre un resultado falso</w:t>
+      </w:r>
     </w:p>
     <w:p>
       <w:pPr>
@@ -3911,4 +4386,16 @@
     </a:ext>
   </a:extLst>
 </a:theme>
+</file>
+
+<file path=customXml/item1.xml><?xml version="1.0" encoding="utf-8"?>
+<b:Sources xmlns:b="http://schemas.openxmlformats.org/officeDocument/2006/bibliography" xmlns="http://schemas.openxmlformats.org/officeDocument/2006/bibliography" SelectedStyle="/APASixthEditionOfficeOnline.xsl" StyleName="APA" Version="6"/>
+</file>
+
+<file path=customXml/itemProps1.xml><?xml version="1.0" encoding="utf-8"?>
+<ds:datastoreItem xmlns:ds="http://schemas.openxmlformats.org/officeDocument/2006/customXml" ds:itemID="{53AF1B1B-32B0-004F-9BF5-9D3BDF04EC82}">
+  <ds:schemaRefs>
+    <ds:schemaRef ds:uri="http://schemas.openxmlformats.org/officeDocument/2006/bibliography"/>
+  </ds:schemaRefs>
+</ds:datastoreItem>
 </file>
</xml_diff>